<commit_message>
went to OH and turns out i don't need to use the straight line case from 3 elements for the first question and exercise 26 is harder
</commit_message>
<xml_diff>
--- a/HW3.docx
+++ b/HW3.docx
@@ -105,13 +105,7 @@
             <w:rPr>
               <w:rFonts w:ascii="Cambria Math" w:hAnsi="Cambria Math"/>
             </w:rPr>
-            <m:t>a</m:t>
-          </m:r>
-          <m:r>
-            <w:rPr>
-              <w:rFonts w:ascii="Cambria Math" w:hAnsi="Cambria Math"/>
-            </w:rPr>
-            <m:t>∧</m:t>
+            <m:t>a∧</m:t>
           </m:r>
           <m:d>
             <m:dPr>
@@ -2715,8 +2709,13 @@
     <w:p/>
     <w:p/>
     <w:p>
-      <w:r>
-        <w:t>So with this image in mind, we can begin to analyze.</w:t>
+      <w:proofErr w:type="gramStart"/>
+      <w:r>
+        <w:t>So</w:t>
+      </w:r>
+      <w:proofErr w:type="gramEnd"/>
+      <w:r>
+        <w:t xml:space="preserve"> with this image in mind, we can begin to analyze.</w:t>
       </w:r>
     </w:p>
     <w:p>
@@ -2853,19 +2852,7 @@
           <w:rPr>
             <w:rFonts w:ascii="Cambria Math" w:hAnsi="Cambria Math"/>
           </w:rPr>
-          <m:t>a∧</m:t>
-        </m:r>
-        <m:r>
-          <w:rPr>
-            <w:rFonts w:ascii="Cambria Math" w:hAnsi="Cambria Math"/>
-          </w:rPr>
-          <m:t>c</m:t>
-        </m:r>
-        <m:r>
-          <w:rPr>
-            <w:rFonts w:ascii="Cambria Math" w:hAnsi="Cambria Math"/>
-          </w:rPr>
-          <m:t>=a</m:t>
+          <m:t>a∧c=a</m:t>
         </m:r>
       </m:oMath>
       <w:r>
@@ -2887,13 +2874,7 @@
           <w:rPr>
             <w:rFonts w:ascii="Cambria Math" w:hAnsi="Cambria Math"/>
           </w:rPr>
-          <m:t>a∨a</m:t>
-        </m:r>
-        <m:r>
-          <w:rPr>
-            <w:rFonts w:ascii="Cambria Math" w:hAnsi="Cambria Math"/>
-          </w:rPr>
-          <m:t>=a</m:t>
+          <m:t>a∨a=a</m:t>
         </m:r>
       </m:oMath>
     </w:p>
@@ -3143,13 +3124,7 @@
           <w:rPr>
             <w:rFonts w:ascii="Cambria Math" w:hAnsi="Cambria Math"/>
           </w:rPr>
-          <m:t>b∧c=</m:t>
-        </m:r>
-        <m:r>
-          <w:rPr>
-            <w:rFonts w:ascii="Cambria Math" w:hAnsi="Cambria Math"/>
-          </w:rPr>
-          <m:t>b</m:t>
+          <m:t>b∧c=b</m:t>
         </m:r>
       </m:oMath>
     </w:p>
@@ -3165,25 +3140,7 @@
           <w:rPr>
             <w:rFonts w:ascii="Cambria Math" w:hAnsi="Cambria Math"/>
           </w:rPr>
-          <m:t>a∨</m:t>
-        </m:r>
-        <m:r>
-          <w:rPr>
-            <w:rFonts w:ascii="Cambria Math" w:hAnsi="Cambria Math"/>
-          </w:rPr>
-          <m:t>b</m:t>
-        </m:r>
-        <m:r>
-          <w:rPr>
-            <w:rFonts w:ascii="Cambria Math" w:hAnsi="Cambria Math"/>
-          </w:rPr>
-          <m:t>=</m:t>
-        </m:r>
-        <m:r>
-          <w:rPr>
-            <w:rFonts w:ascii="Cambria Math" w:hAnsi="Cambria Math"/>
-          </w:rPr>
-          <m:t>b</m:t>
+          <m:t>a∨b=b</m:t>
         </m:r>
       </m:oMath>
     </w:p>
@@ -3427,25 +3384,7 @@
           <w:rPr>
             <w:rFonts w:ascii="Cambria Math" w:hAnsi="Cambria Math"/>
           </w:rPr>
-          <m:t>c∧</m:t>
-        </m:r>
-        <m:r>
-          <w:rPr>
-            <w:rFonts w:ascii="Cambria Math" w:hAnsi="Cambria Math"/>
-          </w:rPr>
-          <m:t>b</m:t>
-        </m:r>
-        <m:r>
-          <w:rPr>
-            <w:rFonts w:ascii="Cambria Math" w:hAnsi="Cambria Math"/>
-          </w:rPr>
-          <m:t>=</m:t>
-        </m:r>
-        <m:r>
-          <w:rPr>
-            <w:rFonts w:ascii="Cambria Math" w:hAnsi="Cambria Math"/>
-          </w:rPr>
-          <m:t>b</m:t>
+          <m:t>c∧b=b</m:t>
         </m:r>
       </m:oMath>
     </w:p>
@@ -3461,25 +3400,7 @@
           <w:rPr>
             <w:rFonts w:ascii="Cambria Math" w:hAnsi="Cambria Math"/>
           </w:rPr>
-          <m:t>a∨</m:t>
-        </m:r>
-        <m:r>
-          <w:rPr>
-            <w:rFonts w:ascii="Cambria Math" w:hAnsi="Cambria Math"/>
-          </w:rPr>
-          <m:t>b</m:t>
-        </m:r>
-        <m:r>
-          <w:rPr>
-            <w:rFonts w:ascii="Cambria Math" w:hAnsi="Cambria Math"/>
-          </w:rPr>
-          <m:t>=</m:t>
-        </m:r>
-        <m:r>
-          <w:rPr>
-            <w:rFonts w:ascii="Cambria Math" w:hAnsi="Cambria Math"/>
-          </w:rPr>
-          <m:t>b</m:t>
+          <m:t>a∨b=b</m:t>
         </m:r>
       </m:oMath>
     </w:p>
@@ -3652,13 +3573,7 @@
             <w:rPr>
               <w:rFonts w:ascii="Cambria Math" w:hAnsi="Cambria Math"/>
             </w:rPr>
-            <m:t>;a≤b≤c</m:t>
-          </m:r>
-          <m:r>
-            <w:rPr>
-              <w:rFonts w:ascii="Cambria Math" w:hAnsi="Cambria Math"/>
-            </w:rPr>
-            <m:t>≤d</m:t>
+            <m:t>;a≤b≤c≤d</m:t>
           </m:r>
         </m:oMath>
       </m:oMathPara>
@@ -3687,20 +3602,6 @@
       </w:r>
       <w:r>
         <w:t>his</w:t>
-      </w:r>
-      <w:r>
-        <w:t xml:space="preserve"> (call it lattice </w:t>
-      </w:r>
-      <m:oMath>
-        <m:r>
-          <w:rPr>
-            <w:rFonts w:ascii="Cambria Math" w:hAnsi="Cambria Math"/>
-          </w:rPr>
-          <m:t>L</m:t>
-        </m:r>
-      </m:oMath>
-      <w:r>
-        <w:t>)</w:t>
       </w:r>
     </w:p>
     <w:p>
@@ -4555,21 +4456,27 @@
     <w:p/>
     <w:p>
       <w:r>
-        <w:t>Or like this</w:t>
-      </w:r>
-      <w:r>
-        <w:t xml:space="preserve"> (call it lattice </w:t>
-      </w:r>
-      <m:oMath>
-        <m:r>
-          <w:rPr>
-            <w:rFonts w:ascii="Cambria Math" w:hAnsi="Cambria Math"/>
-          </w:rPr>
-          <m:t>S</m:t>
-        </m:r>
-      </m:oMath>
-      <w:r>
-        <w:t>)</w:t>
+        <w:t xml:space="preserve">But since we already analyzed this </w:t>
+      </w:r>
+      <w:proofErr w:type="gramStart"/>
+      <w:r>
+        <w:t>straight line</w:t>
+      </w:r>
+      <w:proofErr w:type="gramEnd"/>
+      <w:r>
+        <w:t xml:space="preserve"> shape in our 3-element case, we will abandon this.</w:t>
+      </w:r>
+    </w:p>
+    <w:p/>
+    <w:p>
+      <w:r>
+        <w:t xml:space="preserve">Or </w:t>
+      </w:r>
+      <w:r>
+        <w:t xml:space="preserve">it looks </w:t>
+      </w:r>
+      <w:r>
+        <w:t>like this</w:t>
       </w:r>
     </w:p>
     <w:p>
@@ -5492,7 +5399,21 @@
     <w:p/>
     <w:p>
       <w:r>
-        <w:t>So with these images in mind, we can begin to analy</w:t>
+        <w:t xml:space="preserve">We will use this shape instead. </w:t>
+      </w:r>
+      <w:proofErr w:type="gramStart"/>
+      <w:r>
+        <w:t>So</w:t>
+      </w:r>
+      <w:proofErr w:type="gramEnd"/>
+      <w:r>
+        <w:t xml:space="preserve"> with </w:t>
+      </w:r>
+      <w:r>
+        <w:t>this</w:t>
+      </w:r>
+      <w:r>
+        <w:t xml:space="preserve"> images in mind, we can begin to analy</w:t>
       </w:r>
       <w:r>
         <w:t>ze</w:t>
@@ -6051,6 +5972,7 @@
             <w:rPr>
               <w:rFonts w:ascii="Cambria Math" w:hAnsi="Cambria Math"/>
             </w:rPr>
+            <w:lastRenderedPageBreak/>
             <m:t>a∧</m:t>
           </m:r>
           <m:d>
@@ -6187,7 +6109,6 @@
         <w:rPr>
           <w:u w:val="single"/>
         </w:rPr>
-        <w:lastRenderedPageBreak/>
         <w:t>7.</w:t>
       </w:r>
     </w:p>
@@ -6294,36 +6215,14 @@
         <w:jc w:val="center"/>
       </w:pPr>
       <w:r>
-        <w:t xml:space="preserve">Lattice </w:t>
+        <w:t>Left side:</w:t>
       </w:r>
       <m:oMath>
         <m:r>
           <w:rPr>
             <w:rFonts w:ascii="Cambria Math" w:hAnsi="Cambria Math"/>
           </w:rPr>
-          <m:t>L:</m:t>
-        </m:r>
-      </m:oMath>
-    </w:p>
-    <w:p>
-      <w:pPr>
-        <w:jc w:val="center"/>
-      </w:pPr>
-      <w:r>
-        <w:t>Left side:</w:t>
-      </w:r>
-      <m:oMath>
-        <m:r>
-          <w:rPr>
-            <w:rFonts w:ascii="Cambria Math" w:hAnsi="Cambria Math"/>
-          </w:rPr>
-          <m:t xml:space="preserve"> b∧c=</m:t>
-        </m:r>
-        <m:r>
-          <w:rPr>
-            <w:rFonts w:ascii="Cambria Math" w:hAnsi="Cambria Math"/>
-          </w:rPr>
-          <m:t>a</m:t>
+          <m:t xml:space="preserve"> b∧c=a</m:t>
         </m:r>
       </m:oMath>
     </w:p>
@@ -6355,65 +6254,6 @@
       <w:pPr>
         <w:jc w:val="center"/>
       </w:pPr>
-    </w:p>
-    <w:p>
-      <w:pPr>
-        <w:jc w:val="center"/>
-      </w:pPr>
-      <w:r>
-        <w:t xml:space="preserve">Lattice </w:t>
-      </w:r>
-      <m:oMath>
-        <m:r>
-          <w:rPr>
-            <w:rFonts w:ascii="Cambria Math" w:hAnsi="Cambria Math"/>
-          </w:rPr>
-          <m:t>S</m:t>
-        </m:r>
-      </m:oMath>
-      <w:r>
-        <w:t>:</w:t>
-      </w:r>
-    </w:p>
-    <w:p>
-      <w:pPr>
-        <w:jc w:val="center"/>
-      </w:pPr>
-      <w:r>
-        <w:t xml:space="preserve">Left side: </w:t>
-      </w:r>
-      <m:oMath>
-        <m:r>
-          <w:rPr>
-            <w:rFonts w:ascii="Cambria Math" w:hAnsi="Cambria Math"/>
-          </w:rPr>
-          <m:t>b∧c=b</m:t>
-        </m:r>
-      </m:oMath>
-    </w:p>
-    <w:p>
-      <w:pPr>
-        <w:jc w:val="center"/>
-      </w:pPr>
-      <w:r>
-        <w:t xml:space="preserve">Right side: </w:t>
-      </w:r>
-      <m:oMath>
-        <m:r>
-          <w:rPr>
-            <w:rFonts w:ascii="Cambria Math" w:hAnsi="Cambria Math"/>
-          </w:rPr>
-          <m:t>a∨b=b</m:t>
-        </m:r>
-      </m:oMath>
-    </w:p>
-    <w:p>
-      <w:pPr>
-        <w:jc w:val="center"/>
-      </w:pPr>
-      <w:r>
-        <w:t>Left side = right side</w:t>
-      </w:r>
     </w:p>
     <w:p>
       <w:r>
@@ -6531,6 +6371,11 @@
     </w:p>
     <w:p>
       <w:pPr>
+        <w:jc w:val="center"/>
+      </w:pPr>
+    </w:p>
+    <w:p>
+      <w:pPr>
         <w:rPr>
           <w:u w:val="single"/>
         </w:rPr>
@@ -6540,33 +6385,6 @@
           <w:u w:val="single"/>
         </w:rPr>
         <w:t>9.</w:t>
-      </w:r>
-    </w:p>
-    <w:p>
-      <w:r>
-        <w:t xml:space="preserve">We have to notice that for a join or meet operation, unless it’s </w:t>
-      </w:r>
-      <m:oMath>
-        <m:r>
-          <w:rPr>
-            <w:rFonts w:ascii="Cambria Math" w:hAnsi="Cambria Math"/>
-          </w:rPr>
-          <m:t>(b∧c)</m:t>
-        </m:r>
-      </m:oMath>
-      <w:r>
-        <w:t xml:space="preserve"> or </w:t>
-      </w:r>
-      <m:oMath>
-        <m:r>
-          <w:rPr>
-            <w:rFonts w:ascii="Cambria Math" w:hAnsi="Cambria Math"/>
-          </w:rPr>
-          <m:t>(b∨c)</m:t>
-        </m:r>
-      </m:oMath>
-      <w:r>
-        <w:t>, the two lattices give the same result.</w:t>
       </w:r>
     </w:p>
     <w:p>
@@ -6672,31 +6490,6 @@
         <w:jc w:val="center"/>
       </w:pPr>
       <w:r>
-        <w:t xml:space="preserve">Both </w:t>
-      </w:r>
-      <w:r>
-        <w:t>l</w:t>
-      </w:r>
-      <w:r>
-        <w:t>attice</w:t>
-      </w:r>
-      <w:r>
-        <w:t>s</w:t>
-      </w:r>
-      <m:oMath>
-        <m:r>
-          <w:rPr>
-            <w:rFonts w:ascii="Cambria Math" w:hAnsi="Cambria Math"/>
-          </w:rPr>
-          <m:t>:</m:t>
-        </m:r>
-      </m:oMath>
-    </w:p>
-    <w:p>
-      <w:pPr>
-        <w:jc w:val="center"/>
-      </w:pPr>
-      <w:r>
         <w:t xml:space="preserve">Left side: </w:t>
       </w:r>
       <m:oMath>
@@ -6969,22 +6762,6 @@
         <w:jc w:val="center"/>
       </w:pPr>
       <w:r>
-        <w:t xml:space="preserve">Lattice </w:t>
-      </w:r>
-      <m:oMath>
-        <m:r>
-          <w:rPr>
-            <w:rFonts w:ascii="Cambria Math" w:hAnsi="Cambria Math"/>
-          </w:rPr>
-          <m:t>L:</m:t>
-        </m:r>
-      </m:oMath>
-    </w:p>
-    <w:p>
-      <w:pPr>
-        <w:jc w:val="center"/>
-      </w:pPr>
-      <w:r>
         <w:t xml:space="preserve">Left side: </w:t>
       </w:r>
       <m:oMath>
@@ -7009,70 +6786,6 @@
             <w:rFonts w:ascii="Cambria Math" w:hAnsi="Cambria Math"/>
           </w:rPr>
           <m:t>a∨b=b</m:t>
-        </m:r>
-      </m:oMath>
-    </w:p>
-    <w:p>
-      <w:pPr>
-        <w:jc w:val="center"/>
-      </w:pPr>
-      <w:r>
-        <w:t>Left = right</w:t>
-      </w:r>
-    </w:p>
-    <w:p>
-      <w:pPr>
-        <w:jc w:val="center"/>
-      </w:pPr>
-    </w:p>
-    <w:p>
-      <w:pPr>
-        <w:jc w:val="center"/>
-      </w:pPr>
-      <w:r>
-        <w:t xml:space="preserve">Lattice </w:t>
-      </w:r>
-      <m:oMath>
-        <m:r>
-          <w:rPr>
-            <w:rFonts w:ascii="Cambria Math" w:hAnsi="Cambria Math"/>
-          </w:rPr>
-          <m:t>S</m:t>
-        </m:r>
-      </m:oMath>
-      <w:r>
-        <w:t>:</w:t>
-      </w:r>
-    </w:p>
-    <w:p>
-      <w:pPr>
-        <w:jc w:val="center"/>
-      </w:pPr>
-      <w:r>
-        <w:t xml:space="preserve">Left side: </w:t>
-      </w:r>
-      <m:oMath>
-        <m:r>
-          <w:rPr>
-            <w:rFonts w:ascii="Cambria Math" w:hAnsi="Cambria Math"/>
-          </w:rPr>
-          <m:t>b∧d=b</m:t>
-        </m:r>
-      </m:oMath>
-    </w:p>
-    <w:p>
-      <w:pPr>
-        <w:jc w:val="center"/>
-      </w:pPr>
-      <w:r>
-        <w:t xml:space="preserve">Right side: </w:t>
-      </w:r>
-      <m:oMath>
-        <m:r>
-          <w:rPr>
-            <w:rFonts w:ascii="Cambria Math" w:hAnsi="Cambria Math"/>
-          </w:rPr>
-          <m:t>b∨b=b</m:t>
         </m:r>
       </m:oMath>
     </w:p>
@@ -7200,11 +6913,15 @@
       </w:r>
     </w:p>
     <w:p>
+      <w:pPr>
+        <w:jc w:val="center"/>
+      </w:pPr>
+    </w:p>
+    <w:p>
       <w:r>
         <w:rPr>
           <w:u w:val="single"/>
         </w:rPr>
-        <w:lastRenderedPageBreak/>
         <w:t>13.</w:t>
       </w:r>
     </w:p>
@@ -7275,13 +6992,7 @@
                 <w:rPr>
                   <w:rFonts w:ascii="Cambria Math" w:hAnsi="Cambria Math"/>
                 </w:rPr>
-                <m:t>c</m:t>
-              </m:r>
-              <m:r>
-                <w:rPr>
-                  <w:rFonts w:ascii="Cambria Math" w:hAnsi="Cambria Math"/>
-                </w:rPr>
-                <m:t>∧a</m:t>
+                <m:t>c∧a</m:t>
               </m:r>
             </m:e>
           </m:d>
@@ -7305,37 +7016,12 @@
                 <w:rPr>
                   <w:rFonts w:ascii="Cambria Math" w:hAnsi="Cambria Math"/>
                 </w:rPr>
-                <m:t>c</m:t>
-              </m:r>
-              <m:r>
-                <w:rPr>
-                  <w:rFonts w:ascii="Cambria Math" w:hAnsi="Cambria Math"/>
-                </w:rPr>
-                <m:t>∧b</m:t>
+                <m:t>c∧b</m:t>
               </m:r>
             </m:e>
           </m:d>
         </m:oMath>
       </m:oMathPara>
-    </w:p>
-    <w:p>
-      <w:pPr>
-        <w:jc w:val="center"/>
-      </w:pPr>
-      <w:r>
-        <w:t xml:space="preserve">Lattice </w:t>
-      </w:r>
-      <m:oMath>
-        <m:r>
-          <w:rPr>
-            <w:rFonts w:ascii="Cambria Math" w:hAnsi="Cambria Math"/>
-          </w:rPr>
-          <m:t>S</m:t>
-        </m:r>
-      </m:oMath>
-      <w:r>
-        <w:t>:</w:t>
-      </w:r>
     </w:p>
     <w:p>
       <w:pPr>
@@ -7365,25 +7051,7 @@
           <w:rPr>
             <w:rFonts w:ascii="Cambria Math" w:hAnsi="Cambria Math"/>
           </w:rPr>
-          <m:t>a∨</m:t>
-        </m:r>
-        <m:r>
-          <w:rPr>
-            <w:rFonts w:ascii="Cambria Math" w:hAnsi="Cambria Math"/>
-          </w:rPr>
-          <m:t>a</m:t>
-        </m:r>
-        <m:r>
-          <w:rPr>
-            <w:rFonts w:ascii="Cambria Math" w:hAnsi="Cambria Math"/>
-          </w:rPr>
-          <m:t>=</m:t>
-        </m:r>
-        <m:r>
-          <w:rPr>
-            <w:rFonts w:ascii="Cambria Math" w:hAnsi="Cambria Math"/>
-          </w:rPr>
-          <m:t>a</m:t>
+          <m:t>a∨a=a</m:t>
         </m:r>
       </m:oMath>
     </w:p>
@@ -7404,52 +7072,6 @@
       <w:pPr>
         <w:jc w:val="center"/>
       </w:pPr>
-      <w:r>
-        <w:t xml:space="preserve">Lattice </w:t>
-      </w:r>
-      <m:oMath>
-        <m:r>
-          <w:rPr>
-            <w:rFonts w:ascii="Cambria Math" w:hAnsi="Cambria Math"/>
-          </w:rPr>
-          <m:t>L</m:t>
-        </m:r>
-      </m:oMath>
-      <w:r>
-        <w:t>:</w:t>
-      </w:r>
-    </w:p>
-    <w:p>
-      <w:pPr>
-        <w:jc w:val="center"/>
-      </w:pPr>
-      <w:r>
-        <w:t xml:space="preserve">Left side: </w:t>
-      </w:r>
-      <m:oMath>
-        <m:r>
-          <w:rPr>
-            <w:rFonts w:ascii="Cambria Math" w:hAnsi="Cambria Math"/>
-          </w:rPr>
-          <m:t>c∧b=b</m:t>
-        </m:r>
-      </m:oMath>
-    </w:p>
-    <w:p>
-      <w:pPr>
-        <w:jc w:val="center"/>
-      </w:pPr>
-      <w:r>
-        <w:t xml:space="preserve">Right side: </w:t>
-      </w:r>
-      <m:oMath>
-        <m:r>
-          <w:rPr>
-            <w:rFonts w:ascii="Cambria Math" w:hAnsi="Cambria Math"/>
-          </w:rPr>
-          <m:t>a∨b=b</m:t>
-        </m:r>
-      </m:oMath>
     </w:p>
     <w:p>
       <w:pPr>
@@ -7458,15 +7080,13 @@
           <w:vertAlign w:val="subscript"/>
         </w:rPr>
       </w:pPr>
-      <w:r>
-        <w:t>Left = right</w:t>
-      </w:r>
     </w:p>
     <w:p>
       <w:r>
         <w:rPr>
           <w:u w:val="single"/>
         </w:rPr>
+        <w:lastRenderedPageBreak/>
         <w:t>14.</w:t>
       </w:r>
     </w:p>
@@ -7537,13 +7157,7 @@
                 <w:rPr>
                   <w:rFonts w:ascii="Cambria Math" w:hAnsi="Cambria Math"/>
                 </w:rPr>
-                <m:t>c</m:t>
-              </m:r>
-              <m:r>
-                <w:rPr>
-                  <w:rFonts w:ascii="Cambria Math" w:hAnsi="Cambria Math"/>
-                </w:rPr>
-                <m:t>∧b</m:t>
+                <m:t>c∧b</m:t>
               </m:r>
             </m:e>
           </m:d>
@@ -7567,13 +7181,7 @@
                 <w:rPr>
                   <w:rFonts w:ascii="Cambria Math" w:hAnsi="Cambria Math"/>
                 </w:rPr>
-                <m:t>c</m:t>
-              </m:r>
-              <m:r>
-                <w:rPr>
-                  <w:rFonts w:ascii="Cambria Math" w:hAnsi="Cambria Math"/>
-                </w:rPr>
-                <m:t>∧a</m:t>
+                <m:t>c∧a</m:t>
               </m:r>
             </m:e>
           </m:d>
@@ -7587,6 +7195,13 @@
       <w:r>
         <w:t>Commutative with case 13</w:t>
       </w:r>
+    </w:p>
+    <w:p>
+      <w:pPr>
+        <w:rPr>
+          <w:u w:val="single"/>
+        </w:rPr>
+      </w:pPr>
     </w:p>
     <w:p>
       <w:r>
@@ -7663,13 +7278,7 @@
                 <w:rPr>
                   <w:rFonts w:ascii="Cambria Math" w:hAnsi="Cambria Math"/>
                 </w:rPr>
-                <m:t>c</m:t>
-              </m:r>
-              <m:r>
-                <w:rPr>
-                  <w:rFonts w:ascii="Cambria Math" w:hAnsi="Cambria Math"/>
-                </w:rPr>
-                <m:t>∧a</m:t>
+                <m:t>c∧a</m:t>
               </m:r>
             </m:e>
           </m:d>
@@ -7693,13 +7302,7 @@
                 <w:rPr>
                   <w:rFonts w:ascii="Cambria Math" w:hAnsi="Cambria Math"/>
                 </w:rPr>
-                <m:t>c</m:t>
-              </m:r>
-              <m:r>
-                <w:rPr>
-                  <w:rFonts w:ascii="Cambria Math" w:hAnsi="Cambria Math"/>
-                </w:rPr>
-                <m:t>∧d</m:t>
+                <m:t>c∧d</m:t>
               </m:r>
             </m:e>
           </m:d>
@@ -7745,6 +7348,11 @@
       <w:r>
         <w:t>Left = right</w:t>
       </w:r>
+    </w:p>
+    <w:p>
+      <w:pPr>
+        <w:jc w:val="center"/>
+      </w:pPr>
     </w:p>
     <w:p>
       <w:r>
@@ -7821,13 +7429,7 @@
                 <w:rPr>
                   <w:rFonts w:ascii="Cambria Math" w:hAnsi="Cambria Math"/>
                 </w:rPr>
-                <m:t>c</m:t>
-              </m:r>
-              <m:r>
-                <w:rPr>
-                  <w:rFonts w:ascii="Cambria Math" w:hAnsi="Cambria Math"/>
-                </w:rPr>
-                <m:t>∧d</m:t>
+                <m:t>c∧d</m:t>
               </m:r>
             </m:e>
           </m:d>
@@ -7851,13 +7453,7 @@
                 <w:rPr>
                   <w:rFonts w:ascii="Cambria Math" w:hAnsi="Cambria Math"/>
                 </w:rPr>
-                <m:t>c</m:t>
-              </m:r>
-              <m:r>
-                <w:rPr>
-                  <w:rFonts w:ascii="Cambria Math" w:hAnsi="Cambria Math"/>
-                </w:rPr>
-                <m:t>∧a</m:t>
+                <m:t>c∧a</m:t>
               </m:r>
             </m:e>
           </m:d>
@@ -7871,6 +7467,11 @@
       <w:r>
         <w:t>Commutative with case 15</w:t>
       </w:r>
+    </w:p>
+    <w:p>
+      <w:pPr>
+        <w:jc w:val="center"/>
+      </w:pPr>
     </w:p>
     <w:p>
       <w:r>
@@ -7947,13 +7548,7 @@
                 <w:rPr>
                   <w:rFonts w:ascii="Cambria Math" w:hAnsi="Cambria Math"/>
                 </w:rPr>
-                <m:t>c</m:t>
-              </m:r>
-              <m:r>
-                <w:rPr>
-                  <w:rFonts w:ascii="Cambria Math" w:hAnsi="Cambria Math"/>
-                </w:rPr>
-                <m:t>∧b</m:t>
+                <m:t>c∧b</m:t>
               </m:r>
             </m:e>
           </m:d>
@@ -7977,34 +7572,12 @@
                 <w:rPr>
                   <w:rFonts w:ascii="Cambria Math" w:hAnsi="Cambria Math"/>
                 </w:rPr>
-                <m:t>c</m:t>
-              </m:r>
-              <m:r>
-                <w:rPr>
-                  <w:rFonts w:ascii="Cambria Math" w:hAnsi="Cambria Math"/>
-                </w:rPr>
-                <m:t>∧d</m:t>
+                <m:t>c∧d</m:t>
               </m:r>
             </m:e>
           </m:d>
         </m:oMath>
       </m:oMathPara>
-    </w:p>
-    <w:p>
-      <w:pPr>
-        <w:jc w:val="center"/>
-      </w:pPr>
-      <w:r>
-        <w:t xml:space="preserve">Lattice </w:t>
-      </w:r>
-      <m:oMath>
-        <m:r>
-          <w:rPr>
-            <w:rFonts w:ascii="Cambria Math" w:hAnsi="Cambria Math"/>
-          </w:rPr>
-          <m:t>S:</m:t>
-        </m:r>
-      </m:oMath>
     </w:p>
     <w:p>
       <w:pPr>
@@ -8050,65 +7623,6 @@
       <w:pPr>
         <w:jc w:val="center"/>
       </w:pPr>
-    </w:p>
-    <w:p>
-      <w:pPr>
-        <w:jc w:val="center"/>
-      </w:pPr>
-      <w:r>
-        <w:t xml:space="preserve">Lattice </w:t>
-      </w:r>
-      <m:oMath>
-        <m:r>
-          <w:rPr>
-            <w:rFonts w:ascii="Cambria Math" w:hAnsi="Cambria Math"/>
-          </w:rPr>
-          <m:t>L</m:t>
-        </m:r>
-      </m:oMath>
-      <w:r>
-        <w:t>:</w:t>
-      </w:r>
-    </w:p>
-    <w:p>
-      <w:pPr>
-        <w:jc w:val="center"/>
-      </w:pPr>
-      <w:r>
-        <w:t xml:space="preserve">Left side: </w:t>
-      </w:r>
-      <m:oMath>
-        <m:r>
-          <w:rPr>
-            <w:rFonts w:ascii="Cambria Math" w:hAnsi="Cambria Math"/>
-          </w:rPr>
-          <m:t>c∧d=c</m:t>
-        </m:r>
-      </m:oMath>
-    </w:p>
-    <w:p>
-      <w:pPr>
-        <w:jc w:val="center"/>
-      </w:pPr>
-      <w:r>
-        <w:t xml:space="preserve">Right side: </w:t>
-      </w:r>
-      <m:oMath>
-        <m:r>
-          <w:rPr>
-            <w:rFonts w:ascii="Cambria Math" w:hAnsi="Cambria Math"/>
-          </w:rPr>
-          <m:t>b∨c=c</m:t>
-        </m:r>
-      </m:oMath>
-    </w:p>
-    <w:p>
-      <w:pPr>
-        <w:jc w:val="center"/>
-      </w:pPr>
-      <w:r>
-        <w:t>Left = right</w:t>
-      </w:r>
     </w:p>
     <w:p>
       <w:r>
@@ -8185,13 +7699,7 @@
                 <w:rPr>
                   <w:rFonts w:ascii="Cambria Math" w:hAnsi="Cambria Math"/>
                 </w:rPr>
-                <m:t>c</m:t>
-              </m:r>
-              <m:r>
-                <w:rPr>
-                  <w:rFonts w:ascii="Cambria Math" w:hAnsi="Cambria Math"/>
-                </w:rPr>
-                <m:t>∧d</m:t>
+                <m:t>c∧d</m:t>
               </m:r>
             </m:e>
           </m:d>
@@ -8215,13 +7723,7 @@
                 <w:rPr>
                   <w:rFonts w:ascii="Cambria Math" w:hAnsi="Cambria Math"/>
                 </w:rPr>
-                <m:t>c</m:t>
-              </m:r>
-              <m:r>
-                <w:rPr>
-                  <w:rFonts w:ascii="Cambria Math" w:hAnsi="Cambria Math"/>
-                </w:rPr>
-                <m:t>∧b</m:t>
+                <m:t>c∧b</m:t>
               </m:r>
             </m:e>
           </m:d>
@@ -8235,6 +7737,11 @@
       <w:r>
         <w:t>Commutative with case 17</w:t>
       </w:r>
+    </w:p>
+    <w:p>
+      <w:pPr>
+        <w:jc w:val="center"/>
+      </w:pPr>
     </w:p>
     <w:p>
       <w:r>
@@ -8392,7 +7899,6 @@
         <w:rPr>
           <w:u w:val="single"/>
         </w:rPr>
-        <w:lastRenderedPageBreak/>
         <w:t>20.</w:t>
       </w:r>
     </w:p>
@@ -8503,6 +8009,11 @@
       </w:r>
     </w:p>
     <w:p>
+      <w:pPr>
+        <w:jc w:val="center"/>
+      </w:pPr>
+    </w:p>
+    <w:p>
       <w:r>
         <w:rPr>
           <w:u w:val="single"/>
@@ -8649,10 +8160,26 @@
       </w:r>
     </w:p>
     <w:p>
+      <w:pPr>
+        <w:jc w:val="center"/>
+      </w:pPr>
+    </w:p>
+    <w:p>
+      <w:pPr>
+        <w:jc w:val="center"/>
+      </w:pPr>
+    </w:p>
+    <w:p>
+      <w:pPr>
+        <w:jc w:val="center"/>
+      </w:pPr>
+    </w:p>
+    <w:p>
       <w:r>
         <w:rPr>
           <w:u w:val="single"/>
         </w:rPr>
+        <w:lastRenderedPageBreak/>
         <w:t>22.</w:t>
       </w:r>
     </w:p>
@@ -8763,6 +8290,11 @@
       </w:r>
     </w:p>
     <w:p>
+      <w:pPr>
+        <w:jc w:val="center"/>
+      </w:pPr>
+    </w:p>
+    <w:p>
       <w:r>
         <w:rPr>
           <w:u w:val="single"/>
@@ -8873,25 +8405,6 @@
         <w:jc w:val="center"/>
       </w:pPr>
       <w:r>
-        <w:t xml:space="preserve">Lattice </w:t>
-      </w:r>
-      <m:oMath>
-        <m:r>
-          <w:rPr>
-            <w:rFonts w:ascii="Cambria Math" w:hAnsi="Cambria Math"/>
-          </w:rPr>
-          <m:t>S</m:t>
-        </m:r>
-      </m:oMath>
-      <w:r>
-        <w:t>:</w:t>
-      </w:r>
-    </w:p>
-    <w:p>
-      <w:pPr>
-        <w:jc w:val="center"/>
-      </w:pPr>
-      <w:r>
         <w:t xml:space="preserve">Left side: </w:t>
       </w:r>
       <m:oMath>
@@ -8931,65 +8444,6 @@
       <w:pPr>
         <w:jc w:val="center"/>
       </w:pPr>
-    </w:p>
-    <w:p>
-      <w:pPr>
-        <w:jc w:val="center"/>
-      </w:pPr>
-      <w:r>
-        <w:t xml:space="preserve">Lattice </w:t>
-      </w:r>
-      <m:oMath>
-        <m:r>
-          <w:rPr>
-            <w:rFonts w:ascii="Cambria Math" w:hAnsi="Cambria Math"/>
-          </w:rPr>
-          <m:t>L</m:t>
-        </m:r>
-      </m:oMath>
-      <w:r>
-        <w:t>:</w:t>
-      </w:r>
-    </w:p>
-    <w:p>
-      <w:pPr>
-        <w:jc w:val="center"/>
-      </w:pPr>
-      <w:r>
-        <w:t xml:space="preserve">Left side: </w:t>
-      </w:r>
-      <m:oMath>
-        <m:r>
-          <w:rPr>
-            <w:rFonts w:ascii="Cambria Math" w:hAnsi="Cambria Math"/>
-          </w:rPr>
-          <m:t>d∧c=c</m:t>
-        </m:r>
-      </m:oMath>
-    </w:p>
-    <w:p>
-      <w:pPr>
-        <w:jc w:val="center"/>
-      </w:pPr>
-      <w:r>
-        <w:t xml:space="preserve">Right side: </w:t>
-      </w:r>
-      <m:oMath>
-        <m:r>
-          <w:rPr>
-            <w:rFonts w:ascii="Cambria Math" w:hAnsi="Cambria Math"/>
-          </w:rPr>
-          <m:t>b∨c=c</m:t>
-        </m:r>
-      </m:oMath>
-    </w:p>
-    <w:p>
-      <w:pPr>
-        <w:jc w:val="center"/>
-      </w:pPr>
-      <w:r>
-        <w:t>Left = right</w:t>
-      </w:r>
     </w:p>
     <w:p>
       <w:r>
@@ -9105,10 +8559,6 @@
         <w:t>Commutative with case 23</w:t>
       </w:r>
     </w:p>
-    <w:p/>
-    <w:p/>
-    <w:p/>
-    <w:p/>
     <w:p>
       <w:pPr>
         <w:pBdr>
@@ -9198,11 +8648,7 @@
         <w:t>We know that it’s distributive because it is given that it follows all the equational axioms for a Boolean Algebra, which includes distributivity.</w:t>
       </w:r>
       <w:r>
-        <w:t xml:space="preserve"> And because of the convention mentioned </w:t>
-      </w:r>
-      <w:r>
-        <w:lastRenderedPageBreak/>
-        <w:t>earlier, we know it has a unit and a zero. Because of that, we know each element has a complement because the zero and unit are defined by the meet and join of an element with itself.</w:t>
+        <w:t xml:space="preserve"> And because of the convention mentioned earlier, we know it has a unit and a zero. Because of that, we know each element has a complement because the zero and unit are defined by the meet and join of an element with itself.</w:t>
       </w:r>
     </w:p>
     <w:p/>
@@ -9361,49 +8807,11 @@
           <w:rPr>
             <w:rFonts w:ascii="Cambria Math" w:hAnsi="Cambria Math"/>
           </w:rPr>
-          <m:t>¬b</m:t>
-        </m:r>
-        <m:r>
-          <w:rPr>
-            <w:rFonts w:ascii="Cambria Math" w:hAnsi="Cambria Math"/>
-          </w:rPr>
-          <m:t>∧</m:t>
-        </m:r>
-        <m:r>
-          <w:rPr>
-            <w:rFonts w:ascii="Cambria Math" w:hAnsi="Cambria Math"/>
-          </w:rPr>
-          <m:t>¬a=¬</m:t>
-        </m:r>
-        <m:r>
-          <w:rPr>
-            <w:rFonts w:ascii="Cambria Math" w:hAnsi="Cambria Math"/>
-          </w:rPr>
-          <m:t>b</m:t>
+          <m:t>¬b∧¬a=¬b</m:t>
         </m:r>
       </m:oMath>
       <w:r>
         <w:t xml:space="preserve">, and equivalently, </w:t>
-      </w:r>
-      <m:oMath>
-        <m:r>
-          <w:rPr>
-            <w:rFonts w:ascii="Cambria Math" w:hAnsi="Cambria Math"/>
-          </w:rPr>
-          <m:t>¬</m:t>
-        </m:r>
-        <m:r>
-          <w:rPr>
-            <w:rFonts w:ascii="Cambria Math" w:hAnsi="Cambria Math"/>
-          </w:rPr>
-          <m:t>b∨¬a=¬a</m:t>
-        </m:r>
-      </m:oMath>
-      <w:r>
-        <w:t>.</w:t>
-      </w:r>
-      <w:r>
-        <w:t xml:space="preserve"> If we negate </w:t>
       </w:r>
       <m:oMath>
         <m:r>
@@ -9414,26 +8822,28 @@
         </m:r>
       </m:oMath>
       <w:r>
-        <w:t xml:space="preserve">, we get </w:t>
+        <w:t>.</w:t>
+      </w:r>
+      <w:r>
+        <w:t xml:space="preserve"> If we negate </w:t>
       </w:r>
       <m:oMath>
-        <m:r>
-          <w:rPr>
-            <w:rFonts w:ascii="Cambria Math" w:hAnsi="Cambria Math"/>
-          </w:rPr>
-          <m:t>¬(</m:t>
-        </m:r>
         <m:r>
           <w:rPr>
             <w:rFonts w:ascii="Cambria Math" w:hAnsi="Cambria Math"/>
           </w:rPr>
           <m:t>¬b∨¬a=¬a</m:t>
         </m:r>
+      </m:oMath>
+      <w:r>
+        <w:t xml:space="preserve">, we get </w:t>
+      </w:r>
+      <m:oMath>
         <m:r>
           <w:rPr>
             <w:rFonts w:ascii="Cambria Math" w:hAnsi="Cambria Math"/>
           </w:rPr>
-          <m:t>)</m:t>
+          <m:t>¬(¬b∨¬a=¬a)</m:t>
         </m:r>
       </m:oMath>
       <w:r>
@@ -9791,13 +9201,7 @@
           <w:rPr>
             <w:rFonts w:ascii="Cambria Math" w:hAnsi="Cambria Math"/>
           </w:rPr>
-          <m:t>a∨b∈B</m:t>
-        </m:r>
-        <m:r>
-          <w:rPr>
-            <w:rFonts w:ascii="Cambria Math" w:hAnsi="Cambria Math"/>
-          </w:rPr>
-          <m:t>'</m:t>
+          <m:t>a∨b∈B'</m:t>
         </m:r>
       </m:oMath>
       <w:r>
@@ -10043,6 +9447,7 @@
         <w:t>, and the laws of distributivity don’t change.</w:t>
       </w:r>
     </w:p>
+    <w:p/>
     <w:p>
       <w:pPr>
         <w:pStyle w:val="ListParagraph"/>
@@ -10066,7 +9471,15 @@
         </m:r>
       </m:oMath>
       <w:r>
-        <w:t xml:space="preserve"> of all finite or cofinite </w:t>
+        <w:t xml:space="preserve"> of all finite or </w:t>
+      </w:r>
+      <w:proofErr w:type="spellStart"/>
+      <w:r>
+        <w:t>cofinite</w:t>
+      </w:r>
+      <w:proofErr w:type="spellEnd"/>
+      <w:r>
+        <w:t xml:space="preserve"> </w:t>
       </w:r>
       <w:r>
         <w:t xml:space="preserve">subsets of </w:t>
@@ -10195,10 +9608,26 @@
         <w:t>T</w:t>
       </w:r>
       <w:r>
-        <w:t xml:space="preserve">he union of a finite and cofinite set </w:t>
-      </w:r>
-      <w:r>
-        <w:t xml:space="preserve">is cofinite, thus also in </w:t>
+        <w:t xml:space="preserve">he union of a finite and </w:t>
+      </w:r>
+      <w:proofErr w:type="spellStart"/>
+      <w:r>
+        <w:t>cofinite</w:t>
+      </w:r>
+      <w:proofErr w:type="spellEnd"/>
+      <w:r>
+        <w:t xml:space="preserve"> set </w:t>
+      </w:r>
+      <w:r>
+        <w:t xml:space="preserve">is </w:t>
+      </w:r>
+      <w:proofErr w:type="spellStart"/>
+      <w:r>
+        <w:t>cofinite</w:t>
+      </w:r>
+      <w:proofErr w:type="spellEnd"/>
+      <w:r>
+        <w:t xml:space="preserve">, thus also in </w:t>
       </w:r>
       <m:oMath>
         <m:r>
@@ -10225,17 +9654,30 @@
         <w:t xml:space="preserve">The union of </w:t>
       </w:r>
       <w:r>
-        <w:t>two c</w:t>
-      </w:r>
-      <w:r>
-        <w:t>ofinite set</w:t>
+        <w:t xml:space="preserve">two </w:t>
+      </w:r>
+      <w:proofErr w:type="spellStart"/>
+      <w:r>
+        <w:t>c</w:t>
+      </w:r>
+      <w:r>
+        <w:t>ofinite</w:t>
+      </w:r>
+      <w:proofErr w:type="spellEnd"/>
+      <w:r>
+        <w:t xml:space="preserve"> set</w:t>
       </w:r>
       <w:r>
         <w:t>s</w:t>
       </w:r>
       <w:r>
-        <w:t xml:space="preserve"> is also cofinite</w:t>
-      </w:r>
+        <w:t xml:space="preserve"> is also </w:t>
+      </w:r>
+      <w:proofErr w:type="spellStart"/>
+      <w:r>
+        <w:t>cofinite</w:t>
+      </w:r>
+      <w:proofErr w:type="spellEnd"/>
       <w:r>
         <w:t xml:space="preserve">, thus also in </w:t>
       </w:r>
@@ -10312,13 +9754,7 @@
         <w:ind w:left="990" w:hanging="270"/>
       </w:pPr>
       <w:r>
-        <w:t xml:space="preserve">The </w:t>
-      </w:r>
-      <w:r>
-        <w:t>intersection</w:t>
-      </w:r>
-      <w:r>
-        <w:t xml:space="preserve"> of two finite sets is finite, thus in </w:t>
+        <w:t xml:space="preserve">The intersection of two finite sets is finite, thus in </w:t>
       </w:r>
       <m:oMath>
         <m:r>
@@ -10342,13 +9778,15 @@
         <w:ind w:left="990" w:hanging="270"/>
       </w:pPr>
       <w:r>
-        <w:t xml:space="preserve">The </w:t>
-      </w:r>
-      <w:r>
-        <w:t>intersection</w:t>
-      </w:r>
-      <w:r>
-        <w:t xml:space="preserve"> of a finite and cofinite set is </w:t>
+        <w:t xml:space="preserve">The intersection of a finite and </w:t>
+      </w:r>
+      <w:proofErr w:type="spellStart"/>
+      <w:r>
+        <w:t>cofinite</w:t>
+      </w:r>
+      <w:proofErr w:type="spellEnd"/>
+      <w:r>
+        <w:t xml:space="preserve"> set is </w:t>
       </w:r>
       <w:r>
         <w:t>finite</w:t>
@@ -10390,13 +9828,29 @@
         <w:t>two</w:t>
       </w:r>
       <w:r>
-        <w:t xml:space="preserve"> cofinite set</w:t>
+        <w:t xml:space="preserve"> </w:t>
+      </w:r>
+      <w:proofErr w:type="spellStart"/>
+      <w:r>
+        <w:t>cofinite</w:t>
+      </w:r>
+      <w:proofErr w:type="spellEnd"/>
+      <w:r>
+        <w:t xml:space="preserve"> set</w:t>
       </w:r>
       <w:r>
         <w:t>s</w:t>
       </w:r>
       <w:r>
-        <w:t xml:space="preserve"> is also cofinite, thus also in </w:t>
+        <w:t xml:space="preserve"> is also </w:t>
+      </w:r>
+      <w:proofErr w:type="spellStart"/>
+      <w:r>
+        <w:t>cofinite</w:t>
+      </w:r>
+      <w:proofErr w:type="spellEnd"/>
+      <w:r>
+        <w:t xml:space="preserve">, thus also in </w:t>
       </w:r>
       <m:oMath>
         <m:r>
@@ -10447,8 +9901,23 @@
         <w:ind w:firstLine="720"/>
       </w:pPr>
       <w:r>
-        <w:lastRenderedPageBreak/>
-        <w:t xml:space="preserve">The complement of a finite set is cofinite, and the complement of a cofinite set is finite. Thus, </w:t>
+        <w:t xml:space="preserve">The complement of a finite set is </w:t>
+      </w:r>
+      <w:proofErr w:type="spellStart"/>
+      <w:r>
+        <w:t>cofinite</w:t>
+      </w:r>
+      <w:proofErr w:type="spellEnd"/>
+      <w:r>
+        <w:t xml:space="preserve">, and the complement of a </w:t>
+      </w:r>
+      <w:proofErr w:type="spellStart"/>
+      <w:r>
+        <w:t>cofinite</w:t>
+      </w:r>
+      <w:proofErr w:type="spellEnd"/>
+      <w:r>
+        <w:t xml:space="preserve"> set is finite. Thus, </w:t>
       </w:r>
       <m:oMath>
         <m:r>
@@ -10512,10 +9981,7 @@
         </w:numPr>
       </w:pPr>
       <w:r>
-        <w:t>Again, t</w:t>
-      </w:r>
-      <w:r>
-        <w:t xml:space="preserve">o prove this set </w:t>
+        <w:t xml:space="preserve">Again, to prove this set </w:t>
       </w:r>
       <m:oMath>
         <m:r>
@@ -10894,6 +10360,7 @@
         <w:ind w:firstLine="720"/>
       </w:pPr>
       <w:r>
+        <w:lastRenderedPageBreak/>
         <w:t xml:space="preserve">Thus </w:t>
       </w:r>
       <m:oMath>
@@ -11725,6 +11192,7 @@
   <w:style w:type="character" w:default="1" w:styleId="DefaultParagraphFont">
     <w:name w:val="Default Paragraph Font"/>
     <w:uiPriority w:val="1"/>
+    <w:semiHidden/>
     <w:unhideWhenUsed/>
   </w:style>
   <w:style w:type="table" w:default="1" w:styleId="TableNormal">

</xml_diff>